<commit_message>
commit mise a jour du diagrame et des url de la partie publique
</commit_message>
<xml_diff>
--- a/doc/plan des URL partie publique.docx
+++ b/doc/plan des URL partie publique.docx
@@ -13,6 +13,9 @@
       </w:r>
     </w:p>
     <w:p>
+      <w:pPr>
+        <w:spacing w:after="0"/>
+      </w:pPr>
       <w:hyperlink r:id="rId4" w:history="1">
         <w:r>
           <w:rPr>
@@ -23,6 +26,9 @@
       </w:hyperlink>
     </w:p>
     <w:p>
+      <w:pPr>
+        <w:spacing w:after="0"/>
+      </w:pPr>
       <w:hyperlink r:id="rId5" w:history="1">
         <w:r>
           <w:rPr>
@@ -34,7 +40,9 @@
     </w:p>
     <w:p>
       <w:pPr>
-        <w:rPr>
+        <w:spacing w:after="0"/>
+        <w:rPr>
+          <w:rStyle w:val="Lienhypertexte"/>
           <w:lang w:val="en-US"/>
         </w:rPr>
       </w:pPr>
@@ -42,6 +50,7 @@
         <w:r>
           <w:rPr>
             <w:rStyle w:val="Lienhypertexte"/>
+            <w:lang w:val="en-US"/>
           </w:rPr>
           <w:t>www.tvserieslist.net/series/15/</w:t>
         </w:r>
@@ -49,6 +58,40 @@
     </w:p>
     <w:p>
       <w:pPr>
+        <w:spacing w:after="0"/>
+        <w:rPr>
+          <w:lang w:val="en-US"/>
+        </w:rPr>
+      </w:pPr>
+      <w:hyperlink r:id="rId7" w:history="1">
+        <w:r>
+          <w:rPr>
+            <w:rStyle w:val="Lienhypertexte"/>
+            <w:lang w:val="en-US"/>
+          </w:rPr>
+          <w:t>www.tvserieslist.net/articles/</w:t>
+        </w:r>
+      </w:hyperlink>
+    </w:p>
+    <w:p>
+      <w:pPr>
+        <w:spacing w:after="0"/>
+        <w:rPr>
+          <w:lang w:val="en-US"/>
+        </w:rPr>
+      </w:pPr>
+      <w:hyperlink r:id="rId8" w:history="1">
+        <w:r>
+          <w:rPr>
+            <w:rStyle w:val="Lienhypertexte"/>
+            <w:lang w:val="en-US"/>
+          </w:rPr>
+          <w:t>www.tvserieslist.net/articles/306/</w:t>
+        </w:r>
+      </w:hyperlink>
+    </w:p>
+    <w:p>
+      <w:pPr>
         <w:rPr>
           <w:lang w:val="en-US"/>
         </w:rPr>
@@ -79,6 +122,7 @@
     </w:p>
     <w:p>
       <w:pPr>
+        <w:spacing w:after="0"/>
         <w:rPr>
           <w:lang w:val="en-US"/>
         </w:rPr>
@@ -106,6 +150,7 @@
     </w:p>
     <w:p>
       <w:pPr>
+        <w:spacing w:after="0"/>
         <w:rPr>
           <w:lang w:val="en-US"/>
         </w:rPr>
@@ -147,6 +192,7 @@
     </w:p>
     <w:p>
       <w:pPr>
+        <w:spacing w:after="0"/>
         <w:rPr>
           <w:lang w:val="en-US"/>
         </w:rPr>
@@ -193,6 +239,129 @@
         </w:rPr>
         <w:t>=15</w:t>
       </w:r>
+    </w:p>
+    <w:p>
+      <w:pPr>
+        <w:spacing w:after="0"/>
+        <w:rPr>
+          <w:lang w:val="en-US"/>
+        </w:rPr>
+      </w:pPr>
+      <w:r>
+        <w:rPr>
+          <w:lang w:val="en-US"/>
+        </w:rPr>
+        <w:t>localhost/</w:t>
+      </w:r>
+      <w:proofErr w:type="spellStart"/>
+      <w:r>
+        <w:rPr>
+          <w:lang w:val="en-US"/>
+        </w:rPr>
+        <w:t>tvserieslist</w:t>
+      </w:r>
+      <w:proofErr w:type="spellEnd"/>
+      <w:r>
+        <w:rPr>
+          <w:lang w:val="en-US"/>
+        </w:rPr>
+        <w:t>/</w:t>
+      </w:r>
+      <w:proofErr w:type="spellStart"/>
+      <w:r>
+        <w:rPr>
+          <w:lang w:val="en-US"/>
+        </w:rPr>
+        <w:t>liste</w:t>
+      </w:r>
+      <w:proofErr w:type="spellEnd"/>
+      <w:r>
+        <w:rPr>
+          <w:lang w:val="en-US"/>
+        </w:rPr>
+        <w:t>-</w:t>
+      </w:r>
+      <w:r>
+        <w:rPr>
+          <w:lang w:val="en-US"/>
+        </w:rPr>
+        <w:t>articles</w:t>
+      </w:r>
+      <w:r>
+        <w:rPr>
+          <w:lang w:val="en-US"/>
+        </w:rPr>
+        <w:t>/</w:t>
+      </w:r>
+    </w:p>
+    <w:p>
+      <w:pPr>
+        <w:spacing w:after="0"/>
+        <w:rPr>
+          <w:lang w:val="en-US"/>
+        </w:rPr>
+      </w:pPr>
+      <w:r>
+        <w:rPr>
+          <w:lang w:val="en-US"/>
+        </w:rPr>
+        <w:t>localhost/</w:t>
+      </w:r>
+      <w:proofErr w:type="spellStart"/>
+      <w:r>
+        <w:rPr>
+          <w:lang w:val="en-US"/>
+        </w:rPr>
+        <w:t>tvserieslist</w:t>
+      </w:r>
+      <w:proofErr w:type="spellEnd"/>
+      <w:r>
+        <w:rPr>
+          <w:lang w:val="en-US"/>
+        </w:rPr>
+        <w:t>/</w:t>
+      </w:r>
+      <w:proofErr w:type="spellStart"/>
+      <w:r>
+        <w:rPr>
+          <w:lang w:val="en-US"/>
+        </w:rPr>
+        <w:t>liste-</w:t>
+      </w:r>
+      <w:proofErr w:type="gramStart"/>
+      <w:r>
+        <w:rPr>
+          <w:lang w:val="en-US"/>
+        </w:rPr>
+        <w:t>article</w:t>
+      </w:r>
+      <w:r>
+        <w:rPr>
+          <w:lang w:val="en-US"/>
+        </w:rPr>
+        <w:t>?serie</w:t>
+      </w:r>
+      <w:proofErr w:type="spellEnd"/>
+      <w:proofErr w:type="gramEnd"/>
+      <w:r>
+        <w:rPr>
+          <w:lang w:val="en-US"/>
+        </w:rPr>
+        <w:t>=</w:t>
+      </w:r>
+      <w:r>
+        <w:rPr>
+          <w:lang w:val="en-US"/>
+        </w:rPr>
+        <w:t>306</w:t>
+      </w:r>
+    </w:p>
+    <w:p>
+      <w:pPr>
+        <w:rPr>
+          <w:lang w:val="en-US"/>
+        </w:rPr>
+      </w:pPr>
     </w:p>
     <w:sectPr>
       <w:pgSz w:w="12240" w:h="15840"/>

</xml_diff>